<commit_message>
Add Swagger and edit doc
</commit_message>
<xml_diff>
--- a/Documentation.docx
+++ b/Documentation.docx
@@ -5,18 +5,10 @@
     <w:p>
       <w:pPr>
         <w:rPr>
-          <w:lang w:val="es-AR"/>
-        </w:rPr>
-      </w:pPr>
-    </w:p>
-    <w:p>
-      <w:pPr>
-        <w:rPr>
           <w:b/>
           <w:bCs/>
           <w:sz w:val="32"/>
           <w:szCs w:val="32"/>
-          <w:lang w:val="es-AR"/>
         </w:rPr>
       </w:pPr>
       <w:r>
@@ -25,10 +17,174 @@
           <w:bCs/>
           <w:sz w:val="32"/>
           <w:szCs w:val="32"/>
+        </w:rPr>
+        <w:t>Description</w:t>
+      </w:r>
+    </w:p>
+    <w:p>
+      <w:r>
+        <w:t xml:space="preserve">The API feeds a client for a Live Chat communication. First initialize communication and it can send messages and request them. Also devolve contacts. Finally, the client can close the communication for security reasons. </w:t>
+      </w:r>
+    </w:p>
+    <w:p>
+      <w:r>
+        <w:t>It was thanked for a principal user and a secondary one. For example, some user sends a message to another user (this is the secondary). If the secondary calls, will be the principal.</w:t>
+      </w:r>
+    </w:p>
+    <w:p>
+      <w:r>
+        <w:t xml:space="preserve">The messages </w:t>
+      </w:r>
+      <w:r>
+        <w:t>have</w:t>
+      </w:r>
+      <w:r>
+        <w:t xml:space="preserve"> a datetime, </w:t>
+      </w:r>
+      <w:r>
+        <w:t>a</w:t>
+      </w:r>
+      <w:r>
+        <w:t xml:space="preserve"> string and the type of the message. The string message could be </w:t>
+      </w:r>
+      <w:r>
+        <w:t>a normal one, a video link or an image (this could be a link or a code for another API call that was not implemented).</w:t>
+      </w:r>
+    </w:p>
+    <w:p>
+      <w:r>
+        <w:t>The “principal” user in contact model is obviously the contact owner and the secondary, is his contact. Also, the contact model saves the first message.</w:t>
+      </w:r>
+    </w:p>
+    <w:p>
+      <w:pPr>
+        <w:rPr>
+          <w:b/>
+          <w:bCs/>
+          <w:sz w:val="24"/>
+          <w:szCs w:val="24"/>
+          <w:u w:val="single"/>
+        </w:rPr>
+      </w:pPr>
+      <w:r>
+        <w:rPr>
+          <w:b/>
+          <w:bCs/>
+          <w:sz w:val="24"/>
+          <w:szCs w:val="24"/>
+          <w:u w:val="single"/>
+        </w:rPr>
+        <w:t>Steps</w:t>
+      </w:r>
+    </w:p>
+    <w:p>
+      <w:pPr>
+        <w:pStyle w:val="ListParagraph"/>
+        <w:numPr>
+          <w:ilvl w:val="0"/>
+          <w:numId w:val="2"/>
+        </w:numPr>
+      </w:pPr>
+      <w:r>
+        <w:t xml:space="preserve">The Client ask for the token with the </w:t>
+      </w:r>
+      <w:proofErr w:type="spellStart"/>
+      <w:r>
+        <w:t>userid</w:t>
+      </w:r>
+      <w:proofErr w:type="spellEnd"/>
+      <w:r>
+        <w:t xml:space="preserve"> and password to initialize connection. The system generates a token for the user and return the same.</w:t>
+      </w:r>
+    </w:p>
+    <w:p>
+      <w:pPr>
+        <w:pStyle w:val="ListParagraph"/>
+        <w:numPr>
+          <w:ilvl w:val="0"/>
+          <w:numId w:val="2"/>
+        </w:numPr>
+      </w:pPr>
+      <w:r>
+        <w:t xml:space="preserve">The client sends the message, user id, recipient id and security code (token). Return a </w:t>
+      </w:r>
+      <w:proofErr w:type="spellStart"/>
+      <w:r>
+        <w:t>boolean</w:t>
+      </w:r>
+      <w:proofErr w:type="spellEnd"/>
+      <w:r>
+        <w:t>.</w:t>
+      </w:r>
+    </w:p>
+    <w:p>
+      <w:pPr>
+        <w:pStyle w:val="ListParagraph"/>
+        <w:numPr>
+          <w:ilvl w:val="0"/>
+          <w:numId w:val="2"/>
+        </w:numPr>
+      </w:pPr>
+      <w:r>
+        <w:t>The client asks for the messages with the user id, a message and the security code. Return a list of the messages in json format.</w:t>
+      </w:r>
+    </w:p>
+    <w:p>
+      <w:pPr>
+        <w:pStyle w:val="ListParagraph"/>
+        <w:numPr>
+          <w:ilvl w:val="0"/>
+          <w:numId w:val="2"/>
+        </w:numPr>
+      </w:pPr>
+      <w:r>
+        <w:t>The asks for the contacts of the user sending the user id and the security code. Return a list of the contact in json format.</w:t>
+      </w:r>
+    </w:p>
+    <w:p>
+      <w:pPr>
+        <w:pStyle w:val="ListParagraph"/>
+        <w:numPr>
+          <w:ilvl w:val="0"/>
+          <w:numId w:val="2"/>
+        </w:numPr>
+      </w:pPr>
+      <w:r>
+        <w:t>The client sends the user id to finish the connection. The system cleans the users token and responds with a Boolean.</w:t>
+      </w:r>
+    </w:p>
+    <w:p>
+      <w:pPr>
+        <w:rPr>
+          <w:b/>
+          <w:bCs/>
+          <w:sz w:val="32"/>
+          <w:szCs w:val="32"/>
+        </w:rPr>
+      </w:pPr>
+    </w:p>
+    <w:p>
+      <w:pPr>
+        <w:rPr>
+          <w:b/>
+          <w:bCs/>
+          <w:sz w:val="32"/>
+          <w:szCs w:val="32"/>
+          <w:lang w:val="es-AR"/>
+        </w:rPr>
+      </w:pPr>
+      <w:proofErr w:type="spellStart"/>
+      <w:r>
+        <w:rPr>
+          <w:b/>
+          <w:bCs/>
+          <w:sz w:val="32"/>
+          <w:szCs w:val="32"/>
           <w:lang w:val="es-AR"/>
         </w:rPr>
         <w:t>Tecnologies</w:t>
       </w:r>
+      <w:proofErr w:type="spellEnd"/>
     </w:p>
     <w:p>
       <w:pPr>
@@ -105,12 +261,14 @@
           <w:lang w:val="es-AR"/>
         </w:rPr>
       </w:pPr>
+      <w:proofErr w:type="spellStart"/>
       <w:r>
         <w:rPr>
           <w:lang w:val="es-AR"/>
         </w:rPr>
         <w:t>Postman</w:t>
       </w:r>
+      <w:proofErr w:type="spellEnd"/>
     </w:p>
     <w:p>
       <w:pPr>
@@ -129,6 +287,7 @@
           <w:lang w:val="es-AR"/>
         </w:rPr>
       </w:pPr>
+      <w:proofErr w:type="spellStart"/>
       <w:r>
         <w:rPr>
           <w:b/>
@@ -137,8 +296,31 @@
           <w:szCs w:val="32"/>
           <w:lang w:val="es-AR"/>
         </w:rPr>
-        <w:t>Solution Layers</w:t>
-      </w:r>
+        <w:t>Solution</w:t>
+      </w:r>
+      <w:proofErr w:type="spellEnd"/>
+      <w:r>
+        <w:rPr>
+          <w:b/>
+          <w:bCs/>
+          <w:sz w:val="32"/>
+          <w:szCs w:val="32"/>
+          <w:lang w:val="es-AR"/>
+        </w:rPr>
+        <w:t xml:space="preserve"> </w:t>
+      </w:r>
+      <w:proofErr w:type="spellStart"/>
+      <w:r>
+        <w:rPr>
+          <w:b/>
+          <w:bCs/>
+          <w:sz w:val="32"/>
+          <w:szCs w:val="32"/>
+          <w:lang w:val="es-AR"/>
+        </w:rPr>
+        <w:t>Layers</w:t>
+      </w:r>
+      <w:proofErr w:type="spellEnd"/>
     </w:p>
     <w:p>
       <w:pPr>
@@ -151,12 +333,14 @@
           <w:lang w:val="es-AR"/>
         </w:rPr>
       </w:pPr>
+      <w:proofErr w:type="spellStart"/>
       <w:r>
         <w:rPr>
           <w:lang w:val="es-AR"/>
         </w:rPr>
         <w:t>Model</w:t>
       </w:r>
+      <w:proofErr w:type="spellEnd"/>
     </w:p>
     <w:p>
       <w:pPr>
@@ -169,12 +353,14 @@
           <w:lang w:val="es-AR"/>
         </w:rPr>
       </w:pPr>
+      <w:proofErr w:type="spellStart"/>
       <w:r>
         <w:rPr>
           <w:lang w:val="es-AR"/>
         </w:rPr>
         <w:t>Services</w:t>
       </w:r>
+      <w:proofErr w:type="spellEnd"/>
     </w:p>
     <w:p>
       <w:pPr>
@@ -187,12 +373,14 @@
           <w:lang w:val="es-AR"/>
         </w:rPr>
       </w:pPr>
+      <w:proofErr w:type="spellStart"/>
       <w:r>
         <w:rPr>
           <w:lang w:val="es-AR"/>
         </w:rPr>
         <w:t>Controller</w:t>
       </w:r>
+      <w:proofErr w:type="spellEnd"/>
     </w:p>
     <w:p>
       <w:pPr>
@@ -211,6 +399,7 @@
           <w:lang w:val="es-AR"/>
         </w:rPr>
       </w:pPr>
+      <w:proofErr w:type="spellStart"/>
       <w:r>
         <w:rPr>
           <w:b/>
@@ -219,8 +408,31 @@
           <w:szCs w:val="32"/>
           <w:lang w:val="es-AR"/>
         </w:rPr>
-        <w:t>Design Pattern</w:t>
-      </w:r>
+        <w:t>Design</w:t>
+      </w:r>
+      <w:proofErr w:type="spellEnd"/>
+      <w:r>
+        <w:rPr>
+          <w:b/>
+          <w:bCs/>
+          <w:sz w:val="32"/>
+          <w:szCs w:val="32"/>
+          <w:lang w:val="es-AR"/>
+        </w:rPr>
+        <w:t xml:space="preserve"> </w:t>
+      </w:r>
+      <w:proofErr w:type="spellStart"/>
+      <w:r>
+        <w:rPr>
+          <w:b/>
+          <w:bCs/>
+          <w:sz w:val="32"/>
+          <w:szCs w:val="32"/>
+          <w:lang w:val="es-AR"/>
+        </w:rPr>
+        <w:t>Pattern</w:t>
+      </w:r>
+      <w:proofErr w:type="spellEnd"/>
     </w:p>
     <w:p>
       <w:pPr>
@@ -233,12 +445,14 @@
           <w:lang w:val="es-AR"/>
         </w:rPr>
       </w:pPr>
+      <w:proofErr w:type="spellStart"/>
       <w:r>
         <w:rPr>
           <w:lang w:val="es-AR"/>
         </w:rPr>
         <w:t>Singleton</w:t>
       </w:r>
+      <w:proofErr w:type="spellEnd"/>
     </w:p>
     <w:p>
       <w:pPr>
@@ -275,6 +489,7 @@
           <w:lang w:val="es-AR"/>
         </w:rPr>
       </w:pPr>
+      <w:proofErr w:type="spellStart"/>
       <w:r>
         <w:rPr>
           <w:b/>
@@ -285,6 +500,7 @@
         </w:rPr>
         <w:t>Steps</w:t>
       </w:r>
+      <w:proofErr w:type="spellEnd"/>
     </w:p>
     <w:p>
       <w:pPr>
@@ -308,27 +524,49 @@
           <w:ilvl w:val="0"/>
           <w:numId w:val="5"/>
         </w:numPr>
-        <w:rPr>
-          <w:lang w:val="es-AR"/>
-        </w:rPr>
-      </w:pPr>
-      <w:r>
-        <w:rPr>
-          <w:lang w:val="es-AR"/>
-        </w:rPr>
-        <w:t xml:space="preserve">Add nuget packages (Entity, EntityFreamwork.tools, </w:t>
-      </w:r>
-      <w:r>
-        <w:rPr>
-          <w:lang w:val="es-AR"/>
-        </w:rPr>
-        <w:t>EntityFreamwork</w:t>
-      </w:r>
-      <w:r>
-        <w:rPr>
-          <w:lang w:val="es-AR"/>
-        </w:rPr>
-        <w:t>.SqlServer, SignalR, Newtosoft.Json)</w:t>
+      </w:pPr>
+      <w:r>
+        <w:t xml:space="preserve">Add </w:t>
+      </w:r>
+      <w:proofErr w:type="spellStart"/>
+      <w:r>
+        <w:t>nuget</w:t>
+      </w:r>
+      <w:proofErr w:type="spellEnd"/>
+      <w:r>
+        <w:t xml:space="preserve"> packages (Entity, </w:t>
+      </w:r>
+      <w:proofErr w:type="spellStart"/>
+      <w:r>
+        <w:t>EntityFreamwork.tools</w:t>
+      </w:r>
+      <w:proofErr w:type="spellEnd"/>
+      <w:r>
+        <w:t xml:space="preserve">, </w:t>
+      </w:r>
+      <w:proofErr w:type="spellStart"/>
+      <w:r>
+        <w:t>EntityFreamwork.SqlServer</w:t>
+      </w:r>
+      <w:proofErr w:type="spellEnd"/>
+      <w:r>
+        <w:t xml:space="preserve">, </w:t>
+      </w:r>
+      <w:proofErr w:type="spellStart"/>
+      <w:r>
+        <w:t>SignalR</w:t>
+      </w:r>
+      <w:proofErr w:type="spellEnd"/>
+      <w:r>
+        <w:t xml:space="preserve">, </w:t>
+      </w:r>
+      <w:proofErr w:type="spellStart"/>
+      <w:r>
+        <w:t>Newtosoft.Json</w:t>
+      </w:r>
+      <w:proofErr w:type="spellEnd"/>
+      <w:r>
+        <w:t>)</w:t>
       </w:r>
     </w:p>
     <w:p>
@@ -342,11 +580,47 @@
           <w:lang w:val="es-AR"/>
         </w:rPr>
       </w:pPr>
-      <w:r>
-        <w:rPr>
-          <w:lang w:val="es-AR"/>
-        </w:rPr>
-        <w:t>Create database on SQL</w:t>
+      <w:proofErr w:type="spellStart"/>
+      <w:r>
+        <w:rPr>
+          <w:lang w:val="es-AR"/>
+        </w:rPr>
+        <w:t>Create</w:t>
+      </w:r>
+      <w:proofErr w:type="spellEnd"/>
+      <w:r>
+        <w:rPr>
+          <w:lang w:val="es-AR"/>
+        </w:rPr>
+        <w:t xml:space="preserve"> </w:t>
+      </w:r>
+      <w:proofErr w:type="spellStart"/>
+      <w:r>
+        <w:rPr>
+          <w:lang w:val="es-AR"/>
+        </w:rPr>
+        <w:t>database</w:t>
+      </w:r>
+      <w:proofErr w:type="spellEnd"/>
+      <w:r>
+        <w:rPr>
+          <w:lang w:val="es-AR"/>
+        </w:rPr>
+        <w:t xml:space="preserve"> </w:t>
+      </w:r>
+      <w:proofErr w:type="spellStart"/>
+      <w:r>
+        <w:rPr>
+          <w:lang w:val="es-AR"/>
+        </w:rPr>
+        <w:t>on</w:t>
+      </w:r>
+      <w:proofErr w:type="spellEnd"/>
+      <w:r>
+        <w:rPr>
+          <w:lang w:val="es-AR"/>
+        </w:rPr>
+        <w:t xml:space="preserve"> SQL</w:t>
       </w:r>
     </w:p>
     <w:p>
@@ -439,7 +713,15 @@
         </w:numPr>
       </w:pPr>
       <w:r>
-        <w:t>Add signalR folder and class.</w:t>
+        <w:t xml:space="preserve">Add </w:t>
+      </w:r>
+      <w:proofErr w:type="spellStart"/>
+      <w:r>
+        <w:t>signalR</w:t>
+      </w:r>
+      <w:proofErr w:type="spellEnd"/>
+      <w:r>
+        <w:t xml:space="preserve"> folder and class.</w:t>
       </w:r>
     </w:p>
     <w:p>
@@ -451,7 +733,23 @@
         </w:numPr>
       </w:pPr>
       <w:r>
-        <w:t>Add signalR and Cors configuration on startup class.</w:t>
+        <w:t xml:space="preserve">Add </w:t>
+      </w:r>
+      <w:proofErr w:type="spellStart"/>
+      <w:r>
+        <w:t>signalR</w:t>
+      </w:r>
+      <w:proofErr w:type="spellEnd"/>
+      <w:r>
+        <w:t xml:space="preserve"> and </w:t>
+      </w:r>
+      <w:proofErr w:type="spellStart"/>
+      <w:r>
+        <w:t>Cors</w:t>
+      </w:r>
+      <w:proofErr w:type="spellEnd"/>
+      <w:r>
+        <w:t xml:space="preserve"> configuration on startup class.</w:t>
       </w:r>
     </w:p>
     <w:p>
@@ -463,7 +761,15 @@
         </w:numPr>
       </w:pPr>
       <w:r>
-        <w:t>Implement the signalR class on the services layer.</w:t>
+        <w:t xml:space="preserve">Implement the </w:t>
+      </w:r>
+      <w:proofErr w:type="spellStart"/>
+      <w:r>
+        <w:t>signalR</w:t>
+      </w:r>
+      <w:proofErr w:type="spellEnd"/>
+      <w:r>
+        <w:t xml:space="preserve"> class on the services layer.</w:t>
       </w:r>
     </w:p>
     <w:p/>
@@ -485,8 +791,20 @@
           <w:szCs w:val="32"/>
           <w:lang w:val="es-AR"/>
         </w:rPr>
-        <w:t>Data Model</w:t>
-      </w:r>
+        <w:t xml:space="preserve">Data </w:t>
+      </w:r>
+      <w:proofErr w:type="spellStart"/>
+      <w:r>
+        <w:rPr>
+          <w:b/>
+          <w:bCs/>
+          <w:sz w:val="32"/>
+          <w:szCs w:val="32"/>
+          <w:lang w:val="es-AR"/>
+        </w:rPr>
+        <w:t>Model</w:t>
+      </w:r>
+      <w:proofErr w:type="spellEnd"/>
     </w:p>
     <w:p>
       <w:pPr>
@@ -499,7 +817,6 @@
           <w:noProof/>
           <w:lang w:val="es-AR"/>
         </w:rPr>
-        <w:lastRenderedPageBreak/>
         <w:drawing>
           <wp:inline distT="0" distB="0" distL="0" distR="0" wp14:anchorId="0A9F4A58" wp14:editId="5F5A5A99">
             <wp:extent cx="3934510" cy="3009900"/>
@@ -572,7 +889,15 @@
         <w:t>l was made u</w:t>
       </w:r>
       <w:r>
-        <w:t>sing code first with Entity Freamwork.</w:t>
+        <w:t xml:space="preserve">sing code first with Entity </w:t>
+      </w:r>
+      <w:proofErr w:type="spellStart"/>
+      <w:r>
+        <w:t>Freamwork</w:t>
+      </w:r>
+      <w:proofErr w:type="spellEnd"/>
+      <w:r>
+        <w:t>.</w:t>
       </w:r>
     </w:p>
     <w:p/>
@@ -706,7 +1031,6 @@
         <w:rPr>
           <w:noProof/>
         </w:rPr>
-        <w:lastRenderedPageBreak/>
         <w:drawing>
           <wp:inline distT="0" distB="0" distL="0" distR="0" wp14:anchorId="603D5A34" wp14:editId="4EB0E260">
             <wp:extent cx="5602449" cy="4223385"/>
@@ -977,86 +1301,6 @@
       </w:r>
     </w:p>
     <w:p/>
-    <w:p>
-      <w:pPr>
-        <w:rPr>
-          <w:b/>
-          <w:bCs/>
-          <w:sz w:val="32"/>
-          <w:szCs w:val="32"/>
-        </w:rPr>
-      </w:pPr>
-      <w:r>
-        <w:rPr>
-          <w:b/>
-          <w:bCs/>
-          <w:sz w:val="32"/>
-          <w:szCs w:val="32"/>
-        </w:rPr>
-        <w:t>Flow</w:t>
-      </w:r>
-    </w:p>
-    <w:p>
-      <w:pPr>
-        <w:pStyle w:val="ListParagraph"/>
-        <w:numPr>
-          <w:ilvl w:val="0"/>
-          <w:numId w:val="2"/>
-        </w:numPr>
-      </w:pPr>
-      <w:r>
-        <w:t>The Client ask for the token with the userid and password to initialize connection. The system generates a token for the user and return the same.</w:t>
-      </w:r>
-    </w:p>
-    <w:p>
-      <w:pPr>
-        <w:pStyle w:val="ListParagraph"/>
-        <w:numPr>
-          <w:ilvl w:val="0"/>
-          <w:numId w:val="2"/>
-        </w:numPr>
-      </w:pPr>
-      <w:r>
-        <w:t>The client sends the message, user id, recipient id and security code (token). Return a boolean.</w:t>
-      </w:r>
-    </w:p>
-    <w:p>
-      <w:pPr>
-        <w:pStyle w:val="ListParagraph"/>
-        <w:numPr>
-          <w:ilvl w:val="0"/>
-          <w:numId w:val="2"/>
-        </w:numPr>
-      </w:pPr>
-      <w:r>
-        <w:lastRenderedPageBreak/>
-        <w:t>The client asks for the messages with the user id, a message and the security code. Return a list of the messages in json format.</w:t>
-      </w:r>
-    </w:p>
-    <w:p>
-      <w:pPr>
-        <w:pStyle w:val="ListParagraph"/>
-        <w:numPr>
-          <w:ilvl w:val="0"/>
-          <w:numId w:val="2"/>
-        </w:numPr>
-      </w:pPr>
-      <w:r>
-        <w:t>The asks for the contacts of the user sending the user id and the security code. Return a list of the contact in json format.</w:t>
-      </w:r>
-    </w:p>
-    <w:p>
-      <w:pPr>
-        <w:pStyle w:val="ListParagraph"/>
-        <w:numPr>
-          <w:ilvl w:val="0"/>
-          <w:numId w:val="2"/>
-        </w:numPr>
-      </w:pPr>
-      <w:r>
-        <w:t>The client sends the user id to finish the connection. The system cleans the users token and responds with a Boolean.</w:t>
-      </w:r>
-    </w:p>
     <w:sectPr>
       <w:pgSz w:w="12240" w:h="15840"/>
       <w:pgMar w:top="1440" w:right="1440" w:bottom="1440" w:left="1440" w:header="720" w:footer="720" w:gutter="0"/>

</xml_diff>